<commit_message>
Updated Auto-Q User Guide
</commit_message>
<xml_diff>
--- a/UserGuides/Doomsville-Auto-Q-UserGuide-1.0.4.docx
+++ b/UserGuides/Doomsville-Auto-Q-UserGuide-1.0.4.docx
@@ -665,7 +665,19 @@
         <w:rPr>
           <w:rFonts w:ascii="Berlin Sans FB" w:hAnsi="Berlin Sans FB"/>
         </w:rPr>
-        <w:t>AutoQ</w:t>
+        <w:t>Auto</w:t>
+      </w:r>
+      <w:r>
+        <w:rPr>
+          <w:rFonts w:ascii="Berlin Sans FB" w:hAnsi="Berlin Sans FB"/>
+        </w:rPr>
+        <w:noBreakHyphen/>
+      </w:r>
+      <w:r>
+        <w:rPr>
+          <w:rFonts w:ascii="Berlin Sans FB" w:hAnsi="Berlin Sans FB"/>
+        </w:rPr>
+        <w:t>Q</w:t>
       </w:r>
       <w:r>
         <w:rPr>
@@ -677,7 +689,19 @@
         <w:rPr>
           <w:rFonts w:ascii="Berlin Sans FB" w:hAnsi="Berlin Sans FB"/>
         </w:rPr>
-        <w:t xml:space="preserve"> Envelope Follower, also known as an “Auto-Wah”</w:t>
+        <w:t xml:space="preserve"> Envelope Follower, also known as an “Auto</w:t>
+      </w:r>
+      <w:r>
+        <w:rPr>
+          <w:rFonts w:ascii="Berlin Sans FB" w:hAnsi="Berlin Sans FB"/>
+        </w:rPr>
+        <w:noBreakHyphen/>
+      </w:r>
+      <w:r>
+        <w:rPr>
+          <w:rFonts w:ascii="Berlin Sans FB" w:hAnsi="Berlin Sans FB"/>
+        </w:rPr>
+        <w:t>Wah”</w:t>
       </w:r>
       <w:r>
         <w:rPr>
@@ -782,7 +806,19 @@
         <w:rPr>
           <w:rFonts w:ascii="Berlin Sans FB" w:hAnsi="Berlin Sans FB"/>
         </w:rPr>
-        <w:t>the AutoQ on or off (bypass mode).</w:t>
+        <w:t>the Auto</w:t>
+      </w:r>
+      <w:r>
+        <w:rPr>
+          <w:rFonts w:ascii="Berlin Sans FB" w:hAnsi="Berlin Sans FB"/>
+        </w:rPr>
+        <w:noBreakHyphen/>
+      </w:r>
+      <w:r>
+        <w:rPr>
+          <w:rFonts w:ascii="Berlin Sans FB" w:hAnsi="Berlin Sans FB"/>
+        </w:rPr>
+        <w:t>Q on or off (bypass mode).</w:t>
       </w:r>
     </w:p>
     <w:p>
@@ -1203,7 +1239,19 @@
         <w:rPr>
           <w:rFonts w:ascii="Berlin Sans FB" w:hAnsi="Berlin Sans FB"/>
         </w:rPr>
-        <w:t xml:space="preserve"> output by the envelope detector, at which the AutoQ will commence to modulate the filter cutoff frequency.</w:t>
+        <w:t xml:space="preserve"> output by the envelope detector, at which the Auto</w:t>
+      </w:r>
+      <w:r>
+        <w:rPr>
+          <w:rFonts w:ascii="Berlin Sans FB" w:hAnsi="Berlin Sans FB"/>
+        </w:rPr>
+        <w:noBreakHyphen/>
+      </w:r>
+      <w:r>
+        <w:rPr>
+          <w:rFonts w:ascii="Berlin Sans FB" w:hAnsi="Berlin Sans FB"/>
+        </w:rPr>
+        <w:t>Q will commence to modulate the filter cutoff frequency.</w:t>
       </w:r>
       <w:r>
         <w:rPr>
@@ -1278,7 +1326,19 @@
         <w:rPr>
           <w:rFonts w:ascii="Berlin Sans FB" w:hAnsi="Berlin Sans FB"/>
         </w:rPr>
-        <w:t>This LED will light up when the output signal of the AutoQ exceeds unity gain (0 dB).</w:t>
+        <w:t>This LED will light up when the output signal of the Auto</w:t>
+      </w:r>
+      <w:r>
+        <w:rPr>
+          <w:rFonts w:ascii="Berlin Sans FB" w:hAnsi="Berlin Sans FB"/>
+        </w:rPr>
+        <w:noBreakHyphen/>
+      </w:r>
+      <w:r>
+        <w:rPr>
+          <w:rFonts w:ascii="Berlin Sans FB" w:hAnsi="Berlin Sans FB"/>
+        </w:rPr>
+        <w:t>Q exceeds unity gain (0 dB).</w:t>
       </w:r>
     </w:p>
     <w:p>

</xml_diff>